<commit_message>
avancement dans le td
</commit_message>
<xml_diff>
--- a/td02_distrib/TD2.docx
+++ b/td02_distrib/TD2.docx
@@ -80,6 +80,9 @@
     </w:p>
     <w:p>
       <w:r>
+        <w:rPr>
+          <w:noProof/>
+        </w:rPr>
         <w:drawing>
           <wp:inline distT="0" distB="0" distL="0" distR="0" wp14:anchorId="0233948E" wp14:editId="4C6228C7">
             <wp:extent cx="5760720" cy="1390015"/>
@@ -136,6 +139,9 @@
     </w:p>
     <w:p>
       <w:r>
+        <w:rPr>
+          <w:noProof/>
+        </w:rPr>
         <w:drawing>
           <wp:inline distT="0" distB="0" distL="0" distR="0" wp14:anchorId="65C2F171" wp14:editId="134C9F55">
             <wp:extent cx="5760720" cy="964565"/>
@@ -175,6 +181,9 @@
     </w:p>
     <w:p>
       <w:r>
+        <w:rPr>
+          <w:noProof/>
+        </w:rPr>
         <w:drawing>
           <wp:inline distT="0" distB="0" distL="0" distR="0" wp14:anchorId="3D1E2BFD" wp14:editId="498A6F1D">
             <wp:extent cx="5706271" cy="504895"/>
@@ -222,6 +231,9 @@
     </w:p>
     <w:p>
       <w:r>
+        <w:rPr>
+          <w:noProof/>
+        </w:rPr>
         <w:lastRenderedPageBreak/>
         <w:drawing>
           <wp:inline distT="0" distB="0" distL="0" distR="0" wp14:anchorId="426F10AE" wp14:editId="4D010BB0">
@@ -269,6 +281,9 @@
     </w:p>
     <w:p>
       <w:r>
+        <w:rPr>
+          <w:noProof/>
+        </w:rPr>
         <w:drawing>
           <wp:inline distT="0" distB="0" distL="0" distR="0" wp14:anchorId="73897932" wp14:editId="36011C96">
             <wp:extent cx="5760720" cy="473075"/>
@@ -317,6 +332,9 @@
     </w:p>
     <w:p>
       <w:r>
+        <w:rPr>
+          <w:noProof/>
+        </w:rPr>
         <w:drawing>
           <wp:inline distT="0" distB="0" distL="0" distR="0" wp14:anchorId="525B92CB" wp14:editId="6B03ACF8">
             <wp:extent cx="5760720" cy="633730"/>
@@ -356,6 +374,9 @@
     </w:p>
     <w:p>
       <w:r>
+        <w:rPr>
+          <w:noProof/>
+        </w:rPr>
         <w:drawing>
           <wp:inline distT="0" distB="0" distL="0" distR="0" wp14:anchorId="5E1E2EB0" wp14:editId="1AC968FA">
             <wp:extent cx="5760720" cy="1222375"/>
@@ -395,19 +416,14 @@
     </w:p>
     <w:p>
       <w:r>
-        <w:t xml:space="preserve">Les tailles de </w:t>
-      </w:r>
-      <w:proofErr w:type="spellStart"/>
-      <w:r>
-        <w:t>static</w:t>
-      </w:r>
-      <w:proofErr w:type="spellEnd"/>
-      <w:r>
-        <w:t xml:space="preserve"> lib et de basic exe sont très proches</w:t>
-      </w:r>
-    </w:p>
-    <w:p>
-      <w:r>
+        <w:t>Les tailles de static lib et de basic exe sont très proches</w:t>
+      </w:r>
+    </w:p>
+    <w:p>
+      <w:r>
+        <w:rPr>
+          <w:noProof/>
+        </w:rPr>
         <w:lastRenderedPageBreak/>
         <w:drawing>
           <wp:inline distT="0" distB="0" distL="0" distR="0" wp14:anchorId="706CD970" wp14:editId="7BE19A21">
@@ -448,6 +464,9 @@
     </w:p>
     <w:p>
       <w:r>
+        <w:rPr>
+          <w:noProof/>
+        </w:rPr>
         <w:drawing>
           <wp:inline distT="0" distB="0" distL="0" distR="0" wp14:anchorId="01B10547" wp14:editId="5AB5DAB8">
             <wp:extent cx="5760720" cy="3951605"/>
@@ -491,9 +510,18 @@
         <w:pStyle w:val="Titre1"/>
       </w:pPr>
       <w:r>
-        <w:t>Exercice 5</w:t>
-      </w:r>
-    </w:p>
+        <w:t>Exercice</w:t>
+      </w:r>
+      <w:r>
+        <w:t xml:space="preserve"> 8</w:t>
+      </w:r>
+    </w:p>
+    <w:p>
+      <w:r>
+        <w:t>Vu que les bibliothèques sont dynamiques il suffit de les recompiler c’est tout</w:t>
+      </w:r>
+    </w:p>
+    <w:p/>
     <w:p/>
     <w:sectPr>
       <w:headerReference w:type="default" r:id="rId16"/>

</xml_diff>

<commit_message>
exo 8 9 10
</commit_message>
<xml_diff>
--- a/td02_distrib/TD2.docx
+++ b/td02_distrib/TD2.docx
@@ -23,22 +23,25 @@
       <w:pPr>
         <w:pStyle w:val="Titre2"/>
       </w:pPr>
+      <w:r>
+        <w:t>Etudiez rapidement le code source qui vous est fourni pour en comprendre la structure. Donnez un court résumé de ce que vous avez compris de l’organisation de ce code source.</w:t>
+      </w:r>
+    </w:p>
+    <w:p>
+      <w:r>
+        <w:t xml:space="preserve">Il y a </w:t>
+      </w:r>
+      <w:proofErr w:type="gramStart"/>
+      <w:r>
+        <w:t xml:space="preserve">un </w:t>
+      </w:r>
       <w:proofErr w:type="spellStart"/>
       <w:r>
-        <w:t>Etudiez</w:t>
-      </w:r>
-      <w:proofErr w:type="spellEnd"/>
-      <w:r>
-        <w:t xml:space="preserve"> rapidement le code source qui vous est fourni pour en comprendre la structure. Donnez un court résumé de ce que vous avez compris de l’organisation de ce code source.</w:t>
-      </w:r>
-    </w:p>
-    <w:p>
-      <w:r>
-        <w:t xml:space="preserve">Il y a un </w:t>
-      </w:r>
-      <w:proofErr w:type="spellStart"/>
-      <w:r>
-        <w:t>main.c</w:t>
+        <w:t>main</w:t>
+      </w:r>
+      <w:proofErr w:type="gramEnd"/>
+      <w:r>
+        <w:t>.c</w:t>
       </w:r>
       <w:proofErr w:type="spellEnd"/>
       <w:r>
@@ -521,11 +524,63 @@
         <w:t>Vu que les bibliothèques sont dynamiques il suffit de les recompiler c’est tout</w:t>
       </w:r>
     </w:p>
+    <w:p>
+      <w:r>
+        <w:t xml:space="preserve">On aura besoin que la bibliothèque soit mise à jour </w:t>
+      </w:r>
+    </w:p>
     <w:p/>
-    <w:p/>
+    <w:p>
+      <w:pPr>
+        <w:pStyle w:val="Titre1"/>
+      </w:pPr>
+      <w:r>
+        <w:lastRenderedPageBreak/>
+        <w:t>Exercice 10 </w:t>
+      </w:r>
+    </w:p>
+    <w:p>
+      <w:r>
+        <w:drawing>
+          <wp:inline distT="0" distB="0" distL="0" distR="0" wp14:anchorId="0CAD54DC" wp14:editId="60A932D7">
+            <wp:extent cx="5760720" cy="1804035"/>
+            <wp:effectExtent l="0" t="0" r="0" b="5715"/>
+            <wp:docPr id="2" name="Image 2" descr="Une image contenant texte&#10;&#10;Description générée automatiquement"/>
+            <wp:cNvGraphicFramePr>
+              <a:graphicFrameLocks xmlns:a="http://schemas.openxmlformats.org/drawingml/2006/main" noChangeAspect="1"/>
+            </wp:cNvGraphicFramePr>
+            <a:graphic xmlns:a="http://schemas.openxmlformats.org/drawingml/2006/main">
+              <a:graphicData uri="http://schemas.openxmlformats.org/drawingml/2006/picture">
+                <pic:pic xmlns:pic="http://schemas.openxmlformats.org/drawingml/2006/picture">
+                  <pic:nvPicPr>
+                    <pic:cNvPr id="2" name="Image 2" descr="Une image contenant texte&#10;&#10;Description générée automatiquement"/>
+                    <pic:cNvPicPr/>
+                  </pic:nvPicPr>
+                  <pic:blipFill>
+                    <a:blip r:embed="rId16"/>
+                    <a:stretch>
+                      <a:fillRect/>
+                    </a:stretch>
+                  </pic:blipFill>
+                  <pic:spPr>
+                    <a:xfrm>
+                      <a:off x="0" y="0"/>
+                      <a:ext cx="5760720" cy="1804035"/>
+                    </a:xfrm>
+                    <a:prstGeom prst="rect">
+                      <a:avLst/>
+                    </a:prstGeom>
+                  </pic:spPr>
+                </pic:pic>
+              </a:graphicData>
+            </a:graphic>
+          </wp:inline>
+        </w:drawing>
+      </w:r>
+    </w:p>
     <w:sectPr>
-      <w:headerReference w:type="default" r:id="rId16"/>
-      <w:footerReference w:type="default" r:id="rId17"/>
+      <w:headerReference w:type="default" r:id="rId17"/>
+      <w:footerReference w:type="default" r:id="rId18"/>
       <w:pgSz w:w="11906" w:h="16838"/>
       <w:pgMar w:top="1417" w:right="1417" w:bottom="1417" w:left="1417" w:header="708" w:footer="708" w:gutter="0"/>
       <w:cols w:space="708"/>

</xml_diff>